<commit_message>
work with data managament
</commit_message>
<xml_diff>
--- a/4_Sem/Data management/lab_1/Отчёт.docx
+++ b/4_Sem/Data management/lab_1/Отчёт.docx
@@ -88,7 +88,29 @@
           <w:sz w:val="28"/>
           <w:szCs w:val="28"/>
         </w:rPr>
-        <w:t>Исследование командного интерпретатора ОС семейства UNIX</w:t>
+        <w:t>ИЗУЧЕНИЕ ОСНОВ ЯЗЫКА МАНИПУЛИРОВАНИЯ</w:t>
+      </w:r>
+    </w:p>
+    <w:p>
+      <w:pPr>
+        <w:spacing w:line="360" w:lineRule="auto"/>
+        <w:ind w:firstLine="709"/>
+        <w:jc w:val="center"/>
+        <w:rPr>
+          <w:rFonts w:ascii="Times New Roman" w:hAnsi="Times New Roman" w:cs="Times New Roman"/>
+          <w:b/>
+          <w:sz w:val="28"/>
+          <w:szCs w:val="28"/>
+        </w:rPr>
+      </w:pPr>
+      <w:r>
+        <w:rPr>
+          <w:rFonts w:ascii="Times New Roman" w:hAnsi="Times New Roman" w:cs="Times New Roman"/>
+          <w:b/>
+          <w:sz w:val="28"/>
+          <w:szCs w:val="28"/>
+        </w:rPr>
+        <w:t>ДАННЫМИ SQL НА БАЗЕ СЕРВЕРА FIREBIRD</w:t>
       </w:r>
       <w:r>
         <w:rPr>
@@ -679,7 +701,6 @@
           <w:sz w:val="28"/>
           <w:szCs w:val="28"/>
         </w:rPr>
-        <w:lastRenderedPageBreak/>
         <w:t>1</w:t>
       </w:r>
       <w:r>
@@ -1115,62 +1136,60 @@
           <w:noProof/>
           <w:sz w:val="20"/>
           <w:szCs w:val="20"/>
+        </w:rPr>
+      </w:pPr>
+      <w:r>
+        <w:rPr>
+          <w:rFonts w:ascii="Courier New" w:hAnsi="Courier New" w:cs="Courier New"/>
+          <w:bCs/>
+          <w:noProof/>
+          <w:sz w:val="20"/>
+          <w:szCs w:val="20"/>
+        </w:rPr>
+        <w:t>Размер страницы = 4096</w:t>
+      </w:r>
+      <w:r>
+        <w:rPr>
+          <w:rFonts w:ascii="Courier New" w:hAnsi="Courier New" w:cs="Courier New"/>
+          <w:bCs/>
+          <w:noProof/>
+          <w:sz w:val="20"/>
+          <w:szCs w:val="20"/>
+        </w:rPr>
+        <w:t>;</w:t>
+      </w:r>
+    </w:p>
+    <w:p>
+      <w:pPr>
+        <w:spacing w:line="360" w:lineRule="auto"/>
+        <w:jc w:val="both"/>
+        <w:rPr>
+          <w:rFonts w:ascii="Courier New" w:hAnsi="Courier New" w:cs="Courier New"/>
+          <w:bCs/>
+          <w:noProof/>
+          <w:sz w:val="20"/>
+          <w:szCs w:val="20"/>
+        </w:rPr>
+      </w:pPr>
+      <w:r>
+        <w:rPr>
+          <w:rFonts w:ascii="Courier New" w:hAnsi="Courier New" w:cs="Courier New"/>
+          <w:bCs/>
+          <w:noProof/>
+          <w:sz w:val="20"/>
+          <w:szCs w:val="20"/>
+        </w:rPr>
+        <w:t xml:space="preserve">Набор символов по умолчанию </w:t>
+      </w:r>
+      <w:r>
+        <w:rPr>
+          <w:rFonts w:ascii="Courier New" w:hAnsi="Courier New" w:cs="Courier New"/>
+          <w:bCs/>
+          <w:noProof/>
+          <w:sz w:val="20"/>
+          <w:szCs w:val="20"/>
           <w:lang w:val="en-US"/>
         </w:rPr>
-      </w:pPr>
-      <w:r>
-        <w:rPr>
-          <w:rFonts w:ascii="Courier New" w:hAnsi="Courier New" w:cs="Courier New"/>
-          <w:bCs/>
-          <w:noProof/>
-          <w:sz w:val="20"/>
-          <w:szCs w:val="20"/>
-        </w:rPr>
-        <w:t>Размер страницы = 4096</w:t>
-      </w:r>
-      <w:r>
-        <w:rPr>
-          <w:rFonts w:ascii="Courier New" w:hAnsi="Courier New" w:cs="Courier New"/>
-          <w:bCs/>
-          <w:noProof/>
-          <w:sz w:val="20"/>
-          <w:szCs w:val="20"/>
-          <w:lang w:val="en-US"/>
-        </w:rPr>
-        <w:t>;</w:t>
-      </w:r>
-    </w:p>
-    <w:p>
-      <w:pPr>
-        <w:spacing w:line="360" w:lineRule="auto"/>
-        <w:jc w:val="both"/>
-        <w:rPr>
-          <w:rFonts w:ascii="Courier New" w:hAnsi="Courier New" w:cs="Courier New"/>
-          <w:bCs/>
-          <w:noProof/>
-          <w:sz w:val="20"/>
-          <w:szCs w:val="20"/>
-        </w:rPr>
-      </w:pPr>
-      <w:r>
-        <w:rPr>
-          <w:rFonts w:ascii="Courier New" w:hAnsi="Courier New" w:cs="Courier New"/>
-          <w:bCs/>
-          <w:noProof/>
-          <w:sz w:val="20"/>
-          <w:szCs w:val="20"/>
-        </w:rPr>
-        <w:t xml:space="preserve">Набор символов по умолчанию </w:t>
-      </w:r>
-      <w:r>
-        <w:rPr>
-          <w:rFonts w:ascii="Courier New" w:hAnsi="Courier New" w:cs="Courier New"/>
-          <w:bCs/>
-          <w:noProof/>
-          <w:sz w:val="20"/>
-          <w:szCs w:val="20"/>
-          <w:lang w:val="en-US"/>
-        </w:rPr>
         <w:t>win</w:t>
       </w:r>
       <w:r>
@@ -1199,9 +1218,9 @@
           <w:noProof/>
         </w:rPr>
         <w:drawing>
-          <wp:inline distT="0" distB="0" distL="0" distR="0" wp14:anchorId="38AEC9C7" wp14:editId="3E4EBC0D">
-            <wp:extent cx="6329548" cy="2360013"/>
-            <wp:effectExtent l="0" t="0" r="0" b="2540"/>
+          <wp:inline distT="0" distB="0" distL="0" distR="0" wp14:anchorId="38AEC9C7" wp14:editId="49FE544B">
+            <wp:extent cx="5598915" cy="2087592"/>
+            <wp:effectExtent l="0" t="0" r="1905" b="8255"/>
             <wp:docPr id="12" name="Рисунок 12"/>
             <wp:cNvGraphicFramePr>
               <a:graphicFrameLocks xmlns:a="http://schemas.openxmlformats.org/drawingml/2006/main" noChangeAspect="1"/>
@@ -1231,7 +1250,7 @@
                   <pic:spPr bwMode="auto">
                     <a:xfrm>
                       <a:off x="0" y="0"/>
-                      <a:ext cx="6339832" cy="2363848"/>
+                      <a:ext cx="5700357" cy="2125415"/>
                     </a:xfrm>
                     <a:prstGeom prst="rect">
                       <a:avLst/>
@@ -1431,13 +1450,23 @@
         </w:rPr>
         <w:t xml:space="preserve">: </w:t>
       </w:r>
-      <w:r>
-        <w:rPr>
-          <w:rFonts w:ascii="Courier New" w:hAnsi="Courier New" w:cs="Courier New"/>
-          <w:sz w:val="20"/>
-          <w:szCs w:val="20"/>
-        </w:rPr>
-        <w:t>Номер_друга целого</w:t>
+      <w:proofErr w:type="spellStart"/>
+      <w:r>
+        <w:rPr>
+          <w:rFonts w:ascii="Courier New" w:hAnsi="Courier New" w:cs="Courier New"/>
+          <w:sz w:val="20"/>
+          <w:szCs w:val="20"/>
+        </w:rPr>
+        <w:t>Номер_друга</w:t>
+      </w:r>
+      <w:proofErr w:type="spellEnd"/>
+      <w:r>
+        <w:rPr>
+          <w:rFonts w:ascii="Courier New" w:hAnsi="Courier New" w:cs="Courier New"/>
+          <w:sz w:val="20"/>
+          <w:szCs w:val="20"/>
+        </w:rPr>
+        <w:t xml:space="preserve"> целого</w:t>
       </w:r>
       <w:r>
         <w:rPr>
@@ -1507,13 +1536,23 @@
         </w:rPr>
         <w:t xml:space="preserve">: </w:t>
       </w:r>
-      <w:r>
-        <w:rPr>
-          <w:rFonts w:ascii="Courier New" w:hAnsi="Courier New" w:cs="Courier New"/>
-          <w:sz w:val="20"/>
-          <w:szCs w:val="20"/>
-        </w:rPr>
-        <w:t xml:space="preserve">Имя_друга строкового </w:t>
+      <w:proofErr w:type="spellStart"/>
+      <w:r>
+        <w:rPr>
+          <w:rFonts w:ascii="Courier New" w:hAnsi="Courier New" w:cs="Courier New"/>
+          <w:sz w:val="20"/>
+          <w:szCs w:val="20"/>
+        </w:rPr>
+        <w:t>Имя_друга</w:t>
+      </w:r>
+      <w:proofErr w:type="spellEnd"/>
+      <w:r>
+        <w:rPr>
+          <w:rFonts w:ascii="Courier New" w:hAnsi="Courier New" w:cs="Courier New"/>
+          <w:sz w:val="20"/>
+          <w:szCs w:val="20"/>
+        </w:rPr>
+        <w:t xml:space="preserve"> строкового </w:t>
       </w:r>
       <w:r>
         <w:rPr>
@@ -1575,13 +1614,23 @@
         </w:rPr>
         <w:t xml:space="preserve">: </w:t>
       </w:r>
-      <w:r>
-        <w:rPr>
-          <w:rFonts w:ascii="Courier New" w:hAnsi="Courier New" w:cs="Courier New"/>
-          <w:sz w:val="20"/>
-          <w:szCs w:val="20"/>
-        </w:rPr>
-        <w:t xml:space="preserve">Фамилия_друга строкового </w:t>
+      <w:proofErr w:type="spellStart"/>
+      <w:r>
+        <w:rPr>
+          <w:rFonts w:ascii="Courier New" w:hAnsi="Courier New" w:cs="Courier New"/>
+          <w:sz w:val="20"/>
+          <w:szCs w:val="20"/>
+        </w:rPr>
+        <w:t>Фамилия_друга</w:t>
+      </w:r>
+      <w:proofErr w:type="spellEnd"/>
+      <w:r>
+        <w:rPr>
+          <w:rFonts w:ascii="Courier New" w:hAnsi="Courier New" w:cs="Courier New"/>
+          <w:sz w:val="20"/>
+          <w:szCs w:val="20"/>
+        </w:rPr>
+        <w:t xml:space="preserve"> строкового </w:t>
       </w:r>
       <w:r>
         <w:rPr>
@@ -1719,9 +1768,9 @@
           <w:lang w:val="en-US"/>
         </w:rPr>
         <w:drawing>
-          <wp:inline distT="0" distB="0" distL="0" distR="0" wp14:anchorId="0E9AFA2D" wp14:editId="54511A6E">
-            <wp:extent cx="2709871" cy="1282535"/>
-            <wp:effectExtent l="0" t="0" r="0" b="0"/>
+          <wp:inline distT="0" distB="0" distL="0" distR="0" wp14:anchorId="0E9AFA2D" wp14:editId="56B0865A">
+            <wp:extent cx="2441276" cy="1155414"/>
+            <wp:effectExtent l="0" t="0" r="0" b="6985"/>
             <wp:docPr id="1" name="Рисунок 1"/>
             <wp:cNvGraphicFramePr>
               <a:graphicFrameLocks xmlns:a="http://schemas.openxmlformats.org/drawingml/2006/main" noChangeAspect="1"/>
@@ -1742,7 +1791,7 @@
                   <pic:spPr>
                     <a:xfrm>
                       <a:off x="0" y="0"/>
-                      <a:ext cx="2761502" cy="1306971"/>
+                      <a:ext cx="2496051" cy="1181338"/>
                     </a:xfrm>
                     <a:prstGeom prst="rect">
                       <a:avLst/>
@@ -1844,7 +1893,25 @@
           <w:sz w:val="20"/>
           <w:szCs w:val="20"/>
         </w:rPr>
-        <w:t>Вставить в таблицу Друзья значения (2 в атрибут номер друга, Алексей в атрибут имя друга, Филозоп в атрибут фамилия друга, 19 в атрибут возраст, 3100 в атрибут зарплата)</w:t>
+        <w:t xml:space="preserve">Вставить в таблицу Друзья значения (2 в атрибут номер друга, Алексей в атрибут имя друга, </w:t>
+      </w:r>
+      <w:proofErr w:type="spellStart"/>
+      <w:r>
+        <w:rPr>
+          <w:rFonts w:ascii="Courier New" w:hAnsi="Courier New" w:cs="Courier New"/>
+          <w:sz w:val="20"/>
+          <w:szCs w:val="20"/>
+        </w:rPr>
+        <w:t>Филозоп</w:t>
+      </w:r>
+      <w:proofErr w:type="spellEnd"/>
+      <w:r>
+        <w:rPr>
+          <w:rFonts w:ascii="Courier New" w:hAnsi="Courier New" w:cs="Courier New"/>
+          <w:sz w:val="20"/>
+          <w:szCs w:val="20"/>
+        </w:rPr>
+        <w:t xml:space="preserve"> в атрибут фамилия друга, 19 в атрибут возраст, 3100 в атрибут зарплата)</w:t>
       </w:r>
       <w:r>
         <w:rPr>
@@ -2339,7 +2406,25 @@
           <w:sz w:val="20"/>
           <w:szCs w:val="20"/>
         </w:rPr>
-        <w:t>Адрес компании строкового типа(30 символов)</w:t>
+        <w:t xml:space="preserve">Адрес компании строкового </w:t>
+      </w:r>
+      <w:proofErr w:type="gramStart"/>
+      <w:r>
+        <w:rPr>
+          <w:rFonts w:ascii="Courier New" w:hAnsi="Courier New" w:cs="Courier New"/>
+          <w:sz w:val="20"/>
+          <w:szCs w:val="20"/>
+        </w:rPr>
+        <w:t>типа(</w:t>
+      </w:r>
+      <w:proofErr w:type="gramEnd"/>
+      <w:r>
+        <w:rPr>
+          <w:rFonts w:ascii="Courier New" w:hAnsi="Courier New" w:cs="Courier New"/>
+          <w:sz w:val="20"/>
+          <w:szCs w:val="20"/>
+        </w:rPr>
+        <w:t>30 символов)</w:t>
       </w:r>
       <w:r>
         <w:rPr>
@@ -2615,7 +2700,25 @@
           <w:sz w:val="20"/>
           <w:szCs w:val="20"/>
         </w:rPr>
-        <w:t xml:space="preserve">Добавить запись в таблицу Типы_помещений со значениями (14, </w:t>
+        <w:t xml:space="preserve">Добавить запись в таблицу </w:t>
+      </w:r>
+      <w:proofErr w:type="spellStart"/>
+      <w:r>
+        <w:rPr>
+          <w:rFonts w:ascii="Courier New" w:hAnsi="Courier New" w:cs="Courier New"/>
+          <w:sz w:val="20"/>
+          <w:szCs w:val="20"/>
+        </w:rPr>
+        <w:t>Типы_помещений</w:t>
+      </w:r>
+      <w:proofErr w:type="spellEnd"/>
+      <w:r>
+        <w:rPr>
+          <w:rFonts w:ascii="Courier New" w:hAnsi="Courier New" w:cs="Courier New"/>
+          <w:sz w:val="20"/>
+          <w:szCs w:val="20"/>
+        </w:rPr>
+        <w:t xml:space="preserve"> со значениями (14, </w:t>
       </w:r>
       <w:r>
         <w:rPr>
@@ -2836,42 +2939,35 @@
           <w:sz w:val="20"/>
           <w:szCs w:val="20"/>
         </w:rPr>
+        <w:t>Вывести все кортежи из таблицы фирмы</w:t>
+      </w:r>
+      <w:r>
+        <w:rPr>
+          <w:rFonts w:ascii="Courier New" w:hAnsi="Courier New" w:cs="Courier New"/>
+          <w:sz w:val="20"/>
+          <w:szCs w:val="20"/>
+        </w:rPr>
+        <w:t>;</w:t>
+      </w:r>
+    </w:p>
+    <w:p>
+      <w:pPr>
+        <w:spacing w:line="360" w:lineRule="auto"/>
+        <w:rPr>
+          <w:rFonts w:ascii="Courier New" w:hAnsi="Courier New" w:cs="Courier New"/>
+          <w:sz w:val="20"/>
+          <w:szCs w:val="20"/>
+        </w:rPr>
+      </w:pPr>
+      <w:r>
+        <w:rPr>
+          <w:rFonts w:ascii="Courier New" w:hAnsi="Courier New" w:cs="Courier New"/>
+          <w:sz w:val="20"/>
+          <w:szCs w:val="20"/>
+        </w:rPr>
         <w:t xml:space="preserve">Вывести все кортежи из таблицы </w:t>
       </w:r>
-      <w:r>
-        <w:rPr>
-          <w:rFonts w:ascii="Courier New" w:hAnsi="Courier New" w:cs="Courier New"/>
-          <w:sz w:val="20"/>
-          <w:szCs w:val="20"/>
-        </w:rPr>
-        <w:t>фирмы</w:t>
-      </w:r>
-      <w:r>
-        <w:rPr>
-          <w:rFonts w:ascii="Courier New" w:hAnsi="Courier New" w:cs="Courier New"/>
-          <w:sz w:val="20"/>
-          <w:szCs w:val="20"/>
-        </w:rPr>
-        <w:t>;</w:t>
-      </w:r>
-    </w:p>
-    <w:p>
-      <w:pPr>
-        <w:spacing w:line="360" w:lineRule="auto"/>
-        <w:rPr>
-          <w:rFonts w:ascii="Courier New" w:hAnsi="Courier New" w:cs="Courier New"/>
-          <w:sz w:val="20"/>
-          <w:szCs w:val="20"/>
-        </w:rPr>
-      </w:pPr>
-      <w:r>
-        <w:rPr>
-          <w:rFonts w:ascii="Courier New" w:hAnsi="Courier New" w:cs="Courier New"/>
-          <w:sz w:val="20"/>
-          <w:szCs w:val="20"/>
-        </w:rPr>
-        <w:t xml:space="preserve">Вывести все кортежи из таблицы </w:t>
-      </w:r>
+      <w:proofErr w:type="spellStart"/>
       <w:r>
         <w:rPr>
           <w:rFonts w:ascii="Courier New" w:hAnsi="Courier New" w:cs="Courier New"/>
@@ -2880,6 +2976,7 @@
         </w:rPr>
         <w:t>типы_помещений</w:t>
       </w:r>
+      <w:proofErr w:type="spellEnd"/>
       <w:r>
         <w:rPr>
           <w:rFonts w:ascii="Courier New" w:hAnsi="Courier New" w:cs="Courier New"/>
@@ -3224,7 +3321,15 @@
           <w:szCs w:val="28"/>
           <w:lang w:val="en-US"/>
         </w:rPr>
-        <w:t xml:space="preserve">DISTINCT </w:t>
+        <w:t>DISTINCT</w:t>
+      </w:r>
+      <w:r>
+        <w:rPr>
+          <w:rFonts w:ascii="Times New Roman" w:hAnsi="Times New Roman" w:cs="Times New Roman"/>
+          <w:sz w:val="28"/>
+          <w:szCs w:val="28"/>
+        </w:rPr>
+        <w:t xml:space="preserve"> </w:t>
       </w:r>
       <w:r>
         <w:rPr>
@@ -3563,7 +3668,25 @@
           <w:sz w:val="20"/>
           <w:szCs w:val="20"/>
         </w:rPr>
-        <w:t>Вывести на экран все кортежи из таблицы друзья где возраст равен 19 и ЗП больше 3000</w:t>
+        <w:t xml:space="preserve">Вывести на экран все кортежи из таблицы </w:t>
+      </w:r>
+      <w:proofErr w:type="gramStart"/>
+      <w:r>
+        <w:rPr>
+          <w:rFonts w:ascii="Courier New" w:hAnsi="Courier New" w:cs="Courier New"/>
+          <w:sz w:val="20"/>
+          <w:szCs w:val="20"/>
+        </w:rPr>
+        <w:t>друзья</w:t>
+      </w:r>
+      <w:proofErr w:type="gramEnd"/>
+      <w:r>
+        <w:rPr>
+          <w:rFonts w:ascii="Courier New" w:hAnsi="Courier New" w:cs="Courier New"/>
+          <w:sz w:val="20"/>
+          <w:szCs w:val="20"/>
+        </w:rPr>
+        <w:t xml:space="preserve"> где возраст равен 19 и ЗП больше 3000</w:t>
       </w:r>
       <w:r>
         <w:rPr>
@@ -3892,7 +4015,7 @@
         <v:path o:extrusionok="f" gradientshapeok="t" o:connecttype="rect"/>
         <o:lock v:ext="edit" aspectratio="t"/>
       </v:shapetype>
-      <v:shape id="_x0000_i1107" type="#_x0000_t75" style="width:36pt;height:12.15pt;visibility:visible;mso-wrap-style:square" o:bullet="t">
+      <v:shape id="_x0000_i1051" type="#_x0000_t75" style="width:36pt;height:12.25pt;visibility:visible;mso-wrap-style:square" o:bullet="t">
         <v:imagedata r:id="rId1" o:title=""/>
       </v:shape>
     </w:pict>

</xml_diff>